<commit_message>
Añadida documentación iteración 2
</commit_message>
<xml_diff>
--- a/Sources/Ejecución/G2.15 - Registro de decisiones.docx
+++ b/Sources/Ejecución/G2.15 - Registro de decisiones.docx
@@ -261,7 +261,7 @@
           <w:szCs w:val="21"/>
           <w:rtl w:val="0"/>
         </w:rPr>
-        <w:t xml:space="preserve">Fecha: 13/11/2023</w:t>
+        <w:t xml:space="preserve">Fecha: 21/11/2023</w:t>
       </w:r>
       <w:r>
         <w:br w:type="page"/>
@@ -460,7 +460,7 @@
                 <w:szCs w:val="20"/>
                 <w:rtl w:val="0"/>
               </w:rPr>
-              <w:t xml:space="preserve">14/11/2023</w:t>
+              <w:t xml:space="preserve">21/11/2023</w:t>
             </w:r>
           </w:p>
         </w:tc>
@@ -711,6 +711,7 @@
               <w:rPr>
                 <w:rtl w:val="0"/>
               </w:rPr>
+              <w:t xml:space="preserve">21/11/2023 10:00</w:t>
             </w:r>
           </w:p>
         </w:tc>
@@ -725,6 +726,7 @@
               <w:rPr>
                 <w:rtl w:val="0"/>
               </w:rPr>
+              <w:t xml:space="preserve">2.0</w:t>
             </w:r>
           </w:p>
         </w:tc>
@@ -739,6 +741,7 @@
               <w:rPr>
                 <w:rtl w:val="0"/>
               </w:rPr>
+              <w:t xml:space="preserve">Registradas nuevas decisiones correspondientes a la iteración 1</w:t>
             </w:r>
           </w:p>
         </w:tc>
@@ -753,6 +756,7 @@
               <w:rPr>
                 <w:rtl w:val="0"/>
               </w:rPr>
+              <w:t xml:space="preserve">Alejandro Campano Galán</w:t>
             </w:r>
           </w:p>
         </w:tc>
@@ -878,7 +882,7 @@
           </w:tcPr>
           <w:p>
             <w:pPr>
-              <w:jc w:val="center"/>
+              <w:jc w:val="both"/>
               <w:rPr>
                 <w:b w:val="1"/>
                 <w:sz w:val="20"/>
@@ -903,7 +907,7 @@
           </w:tcPr>
           <w:p>
             <w:pPr>
-              <w:jc w:val="center"/>
+              <w:jc w:val="both"/>
               <w:rPr>
                 <w:b w:val="1"/>
                 <w:sz w:val="20"/>
@@ -928,7 +932,7 @@
           </w:tcPr>
           <w:p>
             <w:pPr>
-              <w:jc w:val="center"/>
+              <w:jc w:val="both"/>
               <w:rPr>
                 <w:b w:val="1"/>
                 <w:sz w:val="20"/>
@@ -953,7 +957,7 @@
           </w:tcPr>
           <w:p>
             <w:pPr>
-              <w:jc w:val="center"/>
+              <w:jc w:val="both"/>
               <w:rPr>
                 <w:b w:val="1"/>
                 <w:sz w:val="20"/>
@@ -982,7 +986,7 @@
           <w:p>
             <w:pPr>
               <w:spacing w:before="120" w:lineRule="auto"/>
-              <w:jc w:val="center"/>
+              <w:jc w:val="both"/>
               <w:rPr>
                 <w:b w:val="1"/>
                 <w:sz w:val="20"/>
@@ -1005,6 +1009,7 @@
           <w:p>
             <w:pPr>
               <w:spacing w:before="120" w:lineRule="auto"/>
+              <w:jc w:val="both"/>
               <w:rPr>
                 <w:b w:val="1"/>
                 <w:sz w:val="20"/>
@@ -1027,6 +1032,7 @@
           <w:p>
             <w:pPr>
               <w:spacing w:before="120" w:lineRule="auto"/>
+              <w:jc w:val="both"/>
               <w:rPr>
                 <w:b w:val="1"/>
                 <w:sz w:val="20"/>
@@ -1049,6 +1055,7 @@
           <w:p>
             <w:pPr>
               <w:spacing w:before="120" w:lineRule="auto"/>
+              <w:jc w:val="both"/>
               <w:rPr>
                 <w:b w:val="1"/>
                 <w:sz w:val="20"/>
@@ -1077,7 +1084,7 @@
           <w:p>
             <w:pPr>
               <w:spacing w:before="120" w:lineRule="auto"/>
-              <w:jc w:val="center"/>
+              <w:jc w:val="both"/>
               <w:rPr>
                 <w:b w:val="1"/>
                 <w:sz w:val="20"/>
@@ -1100,6 +1107,7 @@
           <w:p>
             <w:pPr>
               <w:spacing w:before="120" w:lineRule="auto"/>
+              <w:jc w:val="both"/>
               <w:rPr>
                 <w:b w:val="1"/>
                 <w:sz w:val="20"/>
@@ -1122,6 +1130,7 @@
           <w:p>
             <w:pPr>
               <w:spacing w:before="120" w:lineRule="auto"/>
+              <w:jc w:val="both"/>
               <w:rPr>
                 <w:b w:val="1"/>
                 <w:sz w:val="20"/>
@@ -1144,6 +1153,7 @@
           <w:p>
             <w:pPr>
               <w:spacing w:before="120" w:lineRule="auto"/>
+              <w:jc w:val="both"/>
               <w:rPr>
                 <w:b w:val="1"/>
                 <w:sz w:val="20"/>
@@ -1172,7 +1182,7 @@
           <w:p>
             <w:pPr>
               <w:spacing w:before="120" w:lineRule="auto"/>
-              <w:jc w:val="center"/>
+              <w:jc w:val="both"/>
               <w:rPr>
                 <w:b w:val="1"/>
                 <w:sz w:val="20"/>
@@ -1195,6 +1205,7 @@
           <w:p>
             <w:pPr>
               <w:spacing w:before="120" w:lineRule="auto"/>
+              <w:jc w:val="both"/>
               <w:rPr>
                 <w:b w:val="1"/>
                 <w:sz w:val="20"/>
@@ -1217,6 +1228,7 @@
           <w:p>
             <w:pPr>
               <w:spacing w:before="120" w:lineRule="auto"/>
+              <w:jc w:val="both"/>
               <w:rPr>
                 <w:b w:val="1"/>
                 <w:sz w:val="20"/>
@@ -1239,6 +1251,7 @@
           <w:p>
             <w:pPr>
               <w:spacing w:before="120" w:lineRule="auto"/>
+              <w:jc w:val="both"/>
               <w:rPr>
                 <w:b w:val="1"/>
                 <w:sz w:val="20"/>
@@ -1267,7 +1280,7 @@
           <w:p>
             <w:pPr>
               <w:spacing w:before="120" w:lineRule="auto"/>
-              <w:jc w:val="center"/>
+              <w:jc w:val="both"/>
               <w:rPr>
                 <w:b w:val="1"/>
                 <w:sz w:val="20"/>
@@ -1290,28 +1303,30 @@
           <w:p>
             <w:pPr>
               <w:spacing w:before="120" w:lineRule="auto"/>
-              <w:rPr>
-                <w:b w:val="1"/>
-                <w:sz w:val="20"/>
-                <w:szCs w:val="20"/>
-              </w:rPr>
-            </w:pPr>
-            <w:r>
-              <w:rPr>
-                <w:b w:val="1"/>
-                <w:sz w:val="20"/>
-                <w:szCs w:val="20"/>
-                <w:rtl w:val="0"/>
-              </w:rPr>
-              <w:t xml:space="preserve">Crearemos una entidad llamada producto que englobará a las motocicletas y a las piezas para que se puedan dar opiniones de productos indistintamente de si son motocicletas o piezas</w:t>
-            </w:r>
-          </w:p>
-        </w:tc>
-        <w:tc>
-          <w:tcPr/>
-          <w:p>
-            <w:pPr>
-              <w:spacing w:before="120" w:lineRule="auto"/>
+              <w:jc w:val="both"/>
+              <w:rPr>
+                <w:b w:val="1"/>
+                <w:sz w:val="20"/>
+                <w:szCs w:val="20"/>
+              </w:rPr>
+            </w:pPr>
+            <w:r>
+              <w:rPr>
+                <w:b w:val="1"/>
+                <w:sz w:val="20"/>
+                <w:szCs w:val="20"/>
+                <w:rtl w:val="0"/>
+              </w:rPr>
+              <w:t xml:space="preserve">Crearemos una entidad llamada producto que engloba a las motocicletas y a las piezas para que se puedan dar opiniones de productos indistintamente de si son motocicletas o piezas y se reutilicen atributos como el número de referencia, fabricante o precio.</w:t>
+            </w:r>
+          </w:p>
+        </w:tc>
+        <w:tc>
+          <w:tcPr/>
+          <w:p>
+            <w:pPr>
+              <w:spacing w:before="120" w:lineRule="auto"/>
+              <w:jc w:val="both"/>
               <w:rPr>
                 <w:b w:val="1"/>
                 <w:sz w:val="20"/>
@@ -1334,6 +1349,7 @@
           <w:p>
             <w:pPr>
               <w:spacing w:before="120" w:lineRule="auto"/>
+              <w:jc w:val="both"/>
               <w:rPr>
                 <w:b w:val="1"/>
                 <w:sz w:val="20"/>
@@ -1362,7 +1378,7 @@
           <w:p>
             <w:pPr>
               <w:spacing w:before="120" w:lineRule="auto"/>
-              <w:jc w:val="center"/>
+              <w:jc w:val="both"/>
               <w:rPr>
                 <w:b w:val="1"/>
                 <w:sz w:val="20"/>
@@ -1385,28 +1401,30 @@
           <w:p>
             <w:pPr>
               <w:spacing w:before="120" w:lineRule="auto"/>
-              <w:rPr>
-                <w:b w:val="1"/>
-                <w:sz w:val="20"/>
-                <w:szCs w:val="20"/>
-              </w:rPr>
-            </w:pPr>
-            <w:r>
-              <w:rPr>
-                <w:b w:val="1"/>
-                <w:sz w:val="20"/>
-                <w:szCs w:val="20"/>
-                <w:rtl w:val="0"/>
-              </w:rPr>
-              <w:t xml:space="preserve">No reutilizaremos la entidad user proporcionada por Django, sino que crearemos nuestra propia entidad ya que nosotros no necesitamos nombre de usuario y nuestra clave identificatoria será el correo electrónico</w:t>
-            </w:r>
-          </w:p>
-        </w:tc>
-        <w:tc>
-          <w:tcPr/>
-          <w:p>
-            <w:pPr>
-              <w:spacing w:before="120" w:lineRule="auto"/>
+              <w:jc w:val="both"/>
+              <w:rPr>
+                <w:b w:val="1"/>
+                <w:sz w:val="20"/>
+                <w:szCs w:val="20"/>
+              </w:rPr>
+            </w:pPr>
+            <w:r>
+              <w:rPr>
+                <w:b w:val="1"/>
+                <w:sz w:val="20"/>
+                <w:szCs w:val="20"/>
+                <w:rtl w:val="0"/>
+              </w:rPr>
+              <w:t xml:space="preserve">No utilizaremos la entidad user proporcionada por Django, sino que crearemos nuestra propia entidad ya que nosotros no necesitamos nombre de usuario y nuestra clave identificatoria será el correo electrónico</w:t>
+            </w:r>
+          </w:p>
+        </w:tc>
+        <w:tc>
+          <w:tcPr/>
+          <w:p>
+            <w:pPr>
+              <w:spacing w:before="120" w:lineRule="auto"/>
+              <w:jc w:val="both"/>
               <w:rPr>
                 <w:b w:val="1"/>
                 <w:sz w:val="20"/>
@@ -1429,6 +1447,7 @@
           <w:p>
             <w:pPr>
               <w:spacing w:before="120" w:lineRule="auto"/>
+              <w:jc w:val="both"/>
               <w:rPr>
                 <w:b w:val="1"/>
                 <w:sz w:val="20"/>
@@ -1457,71 +1476,90 @@
           <w:p>
             <w:pPr>
               <w:spacing w:before="120" w:lineRule="auto"/>
-              <w:jc w:val="center"/>
-              <w:rPr>
-                <w:b w:val="1"/>
-                <w:sz w:val="20"/>
-                <w:szCs w:val="20"/>
-              </w:rPr>
-            </w:pPr>
-            <w:r>
-              <w:rPr>
-                <w:rtl w:val="0"/>
-              </w:rPr>
-            </w:r>
-          </w:p>
-        </w:tc>
-        <w:tc>
-          <w:tcPr/>
-          <w:p>
-            <w:pPr>
-              <w:spacing w:before="120" w:lineRule="auto"/>
-              <w:rPr>
-                <w:b w:val="1"/>
-                <w:sz w:val="20"/>
-                <w:szCs w:val="20"/>
-              </w:rPr>
-            </w:pPr>
-            <w:r>
-              <w:rPr>
-                <w:rtl w:val="0"/>
-              </w:rPr>
-            </w:r>
-          </w:p>
-        </w:tc>
-        <w:tc>
-          <w:tcPr/>
-          <w:p>
-            <w:pPr>
-              <w:spacing w:before="120" w:lineRule="auto"/>
-              <w:rPr>
-                <w:b w:val="1"/>
-                <w:sz w:val="20"/>
-                <w:szCs w:val="20"/>
-              </w:rPr>
-            </w:pPr>
-            <w:r>
-              <w:rPr>
-                <w:rtl w:val="0"/>
-              </w:rPr>
-            </w:r>
-          </w:p>
-        </w:tc>
-        <w:tc>
-          <w:tcPr/>
-          <w:p>
-            <w:pPr>
-              <w:spacing w:before="120" w:lineRule="auto"/>
-              <w:rPr>
-                <w:b w:val="1"/>
-                <w:sz w:val="20"/>
-                <w:szCs w:val="20"/>
-              </w:rPr>
-            </w:pPr>
-            <w:r>
-              <w:rPr>
-                <w:rtl w:val="0"/>
-              </w:rPr>
+              <w:jc w:val="both"/>
+              <w:rPr>
+                <w:b w:val="1"/>
+                <w:sz w:val="20"/>
+                <w:szCs w:val="20"/>
+              </w:rPr>
+            </w:pPr>
+            <w:r>
+              <w:rPr>
+                <w:b w:val="1"/>
+                <w:sz w:val="20"/>
+                <w:szCs w:val="20"/>
+                <w:rtl w:val="0"/>
+              </w:rPr>
+              <w:t xml:space="preserve">6</w:t>
+            </w:r>
+          </w:p>
+        </w:tc>
+        <w:tc>
+          <w:tcPr/>
+          <w:p>
+            <w:pPr>
+              <w:spacing w:before="120" w:lineRule="auto"/>
+              <w:jc w:val="both"/>
+              <w:rPr>
+                <w:b w:val="1"/>
+                <w:sz w:val="20"/>
+                <w:szCs w:val="20"/>
+              </w:rPr>
+            </w:pPr>
+            <w:r>
+              <w:rPr>
+                <w:b w:val="1"/>
+                <w:sz w:val="20"/>
+                <w:szCs w:val="20"/>
+                <w:rtl w:val="0"/>
+              </w:rPr>
+              <w:t xml:space="preserve">Las motos y las partes tendrán una cantidad de stock distintos. Cuando se compre una moto completa, se restará de la cantidad de stock de la motocicleta pero, cuando se configure, se restarán los distintos componentes que se elijan, en vez de la motocicleta.</w:t>
+            </w:r>
+          </w:p>
+        </w:tc>
+        <w:tc>
+          <w:tcPr/>
+          <w:p>
+            <w:pPr>
+              <w:spacing w:before="120" w:lineRule="auto"/>
+              <w:jc w:val="both"/>
+              <w:rPr>
+                <w:b w:val="1"/>
+                <w:sz w:val="20"/>
+                <w:szCs w:val="20"/>
+              </w:rPr>
+            </w:pPr>
+            <w:r>
+              <w:rPr>
+                <w:b w:val="1"/>
+                <w:sz w:val="20"/>
+                <w:szCs w:val="20"/>
+                <w:rtl w:val="0"/>
+              </w:rPr>
+              <w:t xml:space="preserve">Alejandro Campano Galán</w:t>
+            </w:r>
+          </w:p>
+        </w:tc>
+        <w:tc>
+          <w:tcPr/>
+          <w:p>
+            <w:pPr>
+              <w:spacing w:before="120" w:lineRule="auto"/>
+              <w:jc w:val="both"/>
+              <w:rPr>
+                <w:b w:val="1"/>
+                <w:sz w:val="20"/>
+                <w:szCs w:val="20"/>
+              </w:rPr>
+            </w:pPr>
+            <w:r>
+              <w:rPr>
+                <w:b w:val="1"/>
+                <w:sz w:val="20"/>
+                <w:szCs w:val="20"/>
+                <w:rtl w:val="0"/>
+              </w:rPr>
+              <w:t xml:space="preserve">13/11/2023</w:t>
             </w:r>
           </w:p>
         </w:tc>
@@ -1536,71 +1574,90 @@
           <w:p>
             <w:pPr>
               <w:spacing w:before="120" w:lineRule="auto"/>
-              <w:jc w:val="center"/>
-              <w:rPr>
-                <w:b w:val="1"/>
-                <w:sz w:val="20"/>
-                <w:szCs w:val="20"/>
-              </w:rPr>
-            </w:pPr>
-            <w:r>
-              <w:rPr>
-                <w:rtl w:val="0"/>
-              </w:rPr>
-            </w:r>
-          </w:p>
-        </w:tc>
-        <w:tc>
-          <w:tcPr/>
-          <w:p>
-            <w:pPr>
-              <w:spacing w:before="120" w:lineRule="auto"/>
-              <w:rPr>
-                <w:b w:val="1"/>
-                <w:sz w:val="20"/>
-                <w:szCs w:val="20"/>
-              </w:rPr>
-            </w:pPr>
-            <w:r>
-              <w:rPr>
-                <w:rtl w:val="0"/>
-              </w:rPr>
-            </w:r>
-          </w:p>
-        </w:tc>
-        <w:tc>
-          <w:tcPr/>
-          <w:p>
-            <w:pPr>
-              <w:spacing w:before="120" w:lineRule="auto"/>
-              <w:rPr>
-                <w:b w:val="1"/>
-                <w:sz w:val="20"/>
-                <w:szCs w:val="20"/>
-              </w:rPr>
-            </w:pPr>
-            <w:r>
-              <w:rPr>
-                <w:rtl w:val="0"/>
-              </w:rPr>
-            </w:r>
-          </w:p>
-        </w:tc>
-        <w:tc>
-          <w:tcPr/>
-          <w:p>
-            <w:pPr>
-              <w:spacing w:before="120" w:lineRule="auto"/>
-              <w:rPr>
-                <w:b w:val="1"/>
-                <w:sz w:val="20"/>
-                <w:szCs w:val="20"/>
-              </w:rPr>
-            </w:pPr>
-            <w:r>
-              <w:rPr>
-                <w:rtl w:val="0"/>
-              </w:rPr>
+              <w:jc w:val="both"/>
+              <w:rPr>
+                <w:b w:val="1"/>
+                <w:sz w:val="20"/>
+                <w:szCs w:val="20"/>
+              </w:rPr>
+            </w:pPr>
+            <w:r>
+              <w:rPr>
+                <w:b w:val="1"/>
+                <w:sz w:val="20"/>
+                <w:szCs w:val="20"/>
+                <w:rtl w:val="0"/>
+              </w:rPr>
+              <w:t xml:space="preserve">7</w:t>
+            </w:r>
+          </w:p>
+        </w:tc>
+        <w:tc>
+          <w:tcPr/>
+          <w:p>
+            <w:pPr>
+              <w:spacing w:before="120" w:lineRule="auto"/>
+              <w:jc w:val="both"/>
+              <w:rPr>
+                <w:b w:val="1"/>
+                <w:sz w:val="20"/>
+                <w:szCs w:val="20"/>
+              </w:rPr>
+            </w:pPr>
+            <w:r>
+              <w:rPr>
+                <w:b w:val="1"/>
+                <w:sz w:val="20"/>
+                <w:szCs w:val="20"/>
+                <w:rtl w:val="0"/>
+              </w:rPr>
+              <w:t xml:space="preserve">Recopilaremos información de cada fabricante como pueden ser su nombre completo y una imagen representativa.</w:t>
+            </w:r>
+          </w:p>
+        </w:tc>
+        <w:tc>
+          <w:tcPr/>
+          <w:p>
+            <w:pPr>
+              <w:spacing w:before="120" w:lineRule="auto"/>
+              <w:jc w:val="both"/>
+              <w:rPr>
+                <w:b w:val="1"/>
+                <w:sz w:val="20"/>
+                <w:szCs w:val="20"/>
+              </w:rPr>
+            </w:pPr>
+            <w:r>
+              <w:rPr>
+                <w:b w:val="1"/>
+                <w:sz w:val="20"/>
+                <w:szCs w:val="20"/>
+                <w:rtl w:val="0"/>
+              </w:rPr>
+              <w:t xml:space="preserve">David Cortabarra Romero</w:t>
+            </w:r>
+          </w:p>
+        </w:tc>
+        <w:tc>
+          <w:tcPr/>
+          <w:p>
+            <w:pPr>
+              <w:spacing w:before="120" w:lineRule="auto"/>
+              <w:jc w:val="both"/>
+              <w:rPr>
+                <w:b w:val="1"/>
+                <w:sz w:val="20"/>
+                <w:szCs w:val="20"/>
+              </w:rPr>
+            </w:pPr>
+            <w:r>
+              <w:rPr>
+                <w:b w:val="1"/>
+                <w:sz w:val="20"/>
+                <w:szCs w:val="20"/>
+                <w:rtl w:val="0"/>
+              </w:rPr>
+              <w:t xml:space="preserve">17/11/2023</w:t>
             </w:r>
           </w:p>
         </w:tc>
@@ -1615,71 +1672,90 @@
           <w:p>
             <w:pPr>
               <w:spacing w:before="120" w:lineRule="auto"/>
-              <w:jc w:val="center"/>
-              <w:rPr>
-                <w:b w:val="1"/>
-                <w:sz w:val="20"/>
-                <w:szCs w:val="20"/>
-              </w:rPr>
-            </w:pPr>
-            <w:r>
-              <w:rPr>
-                <w:rtl w:val="0"/>
-              </w:rPr>
-            </w:r>
-          </w:p>
-        </w:tc>
-        <w:tc>
-          <w:tcPr/>
-          <w:p>
-            <w:pPr>
-              <w:spacing w:before="120" w:lineRule="auto"/>
-              <w:rPr>
-                <w:b w:val="1"/>
-                <w:sz w:val="20"/>
-                <w:szCs w:val="20"/>
-              </w:rPr>
-            </w:pPr>
-            <w:r>
-              <w:rPr>
-                <w:rtl w:val="0"/>
-              </w:rPr>
-            </w:r>
-          </w:p>
-        </w:tc>
-        <w:tc>
-          <w:tcPr/>
-          <w:p>
-            <w:pPr>
-              <w:spacing w:before="120" w:lineRule="auto"/>
-              <w:rPr>
-                <w:b w:val="1"/>
-                <w:sz w:val="20"/>
-                <w:szCs w:val="20"/>
-              </w:rPr>
-            </w:pPr>
-            <w:r>
-              <w:rPr>
-                <w:rtl w:val="0"/>
-              </w:rPr>
-            </w:r>
-          </w:p>
-        </w:tc>
-        <w:tc>
-          <w:tcPr/>
-          <w:p>
-            <w:pPr>
-              <w:spacing w:before="120" w:lineRule="auto"/>
-              <w:rPr>
-                <w:b w:val="1"/>
-                <w:sz w:val="20"/>
-                <w:szCs w:val="20"/>
-              </w:rPr>
-            </w:pPr>
-            <w:r>
-              <w:rPr>
-                <w:rtl w:val="0"/>
-              </w:rPr>
+              <w:jc w:val="both"/>
+              <w:rPr>
+                <w:b w:val="1"/>
+                <w:sz w:val="20"/>
+                <w:szCs w:val="20"/>
+              </w:rPr>
+            </w:pPr>
+            <w:r>
+              <w:rPr>
+                <w:b w:val="1"/>
+                <w:sz w:val="20"/>
+                <w:szCs w:val="20"/>
+                <w:rtl w:val="0"/>
+              </w:rPr>
+              <w:t xml:space="preserve">8</w:t>
+            </w:r>
+          </w:p>
+        </w:tc>
+        <w:tc>
+          <w:tcPr/>
+          <w:p>
+            <w:pPr>
+              <w:spacing w:before="120" w:lineRule="auto"/>
+              <w:jc w:val="both"/>
+              <w:rPr>
+                <w:b w:val="1"/>
+                <w:sz w:val="20"/>
+                <w:szCs w:val="20"/>
+              </w:rPr>
+            </w:pPr>
+            <w:r>
+              <w:rPr>
+                <w:b w:val="1"/>
+                <w:sz w:val="20"/>
+                <w:szCs w:val="20"/>
+                <w:rtl w:val="0"/>
+              </w:rPr>
+              <w:t xml:space="preserve">En la información sobre los pedidos indicamos que debemos guardar la dirección del cliente. Hemos tomado la decisión de separar este campo en varios más para que se pueda guardar individualmente elementos como pueden ser su código postal o su ciudad.</w:t>
+            </w:r>
+          </w:p>
+        </w:tc>
+        <w:tc>
+          <w:tcPr/>
+          <w:p>
+            <w:pPr>
+              <w:spacing w:before="120" w:lineRule="auto"/>
+              <w:jc w:val="both"/>
+              <w:rPr>
+                <w:b w:val="1"/>
+                <w:sz w:val="20"/>
+                <w:szCs w:val="20"/>
+              </w:rPr>
+            </w:pPr>
+            <w:r>
+              <w:rPr>
+                <w:b w:val="1"/>
+                <w:sz w:val="20"/>
+                <w:szCs w:val="20"/>
+                <w:rtl w:val="0"/>
+              </w:rPr>
+              <w:t xml:space="preserve">Juan Jesús Campos Garrido</w:t>
+            </w:r>
+          </w:p>
+        </w:tc>
+        <w:tc>
+          <w:tcPr/>
+          <w:p>
+            <w:pPr>
+              <w:spacing w:before="120" w:lineRule="auto"/>
+              <w:jc w:val="both"/>
+              <w:rPr>
+                <w:b w:val="1"/>
+                <w:sz w:val="20"/>
+                <w:szCs w:val="20"/>
+              </w:rPr>
+            </w:pPr>
+            <w:r>
+              <w:rPr>
+                <w:b w:val="1"/>
+                <w:sz w:val="20"/>
+                <w:szCs w:val="20"/>
+                <w:rtl w:val="0"/>
+              </w:rPr>
+              <w:t xml:space="preserve">20/11/2023</w:t>
             </w:r>
           </w:p>
         </w:tc>
@@ -1694,61 +1770,64 @@
           <w:p>
             <w:pPr>
               <w:spacing w:before="120" w:lineRule="auto"/>
-              <w:jc w:val="center"/>
-              <w:rPr>
-                <w:b w:val="1"/>
-                <w:sz w:val="20"/>
-                <w:szCs w:val="20"/>
-              </w:rPr>
-            </w:pPr>
-            <w:r>
-              <w:rPr>
-                <w:rtl w:val="0"/>
-              </w:rPr>
-            </w:r>
-          </w:p>
-        </w:tc>
-        <w:tc>
-          <w:tcPr/>
-          <w:p>
-            <w:pPr>
-              <w:spacing w:before="120" w:lineRule="auto"/>
-              <w:rPr>
-                <w:b w:val="1"/>
-                <w:sz w:val="20"/>
-                <w:szCs w:val="20"/>
-              </w:rPr>
-            </w:pPr>
-            <w:r>
-              <w:rPr>
-                <w:rtl w:val="0"/>
-              </w:rPr>
-            </w:r>
-          </w:p>
-        </w:tc>
-        <w:tc>
-          <w:tcPr/>
-          <w:p>
-            <w:pPr>
-              <w:spacing w:before="120" w:lineRule="auto"/>
-              <w:rPr>
-                <w:b w:val="1"/>
-                <w:sz w:val="20"/>
-                <w:szCs w:val="20"/>
-              </w:rPr>
-            </w:pPr>
-            <w:r>
-              <w:rPr>
-                <w:rtl w:val="0"/>
-              </w:rPr>
-            </w:r>
-          </w:p>
-        </w:tc>
-        <w:tc>
-          <w:tcPr/>
-          <w:p>
-            <w:pPr>
-              <w:spacing w:before="120" w:lineRule="auto"/>
+              <w:jc w:val="both"/>
+              <w:rPr>
+                <w:b w:val="1"/>
+                <w:sz w:val="20"/>
+                <w:szCs w:val="20"/>
+              </w:rPr>
+            </w:pPr>
+            <w:r>
+              <w:rPr>
+                <w:rtl w:val="0"/>
+              </w:rPr>
+            </w:r>
+          </w:p>
+        </w:tc>
+        <w:tc>
+          <w:tcPr/>
+          <w:p>
+            <w:pPr>
+              <w:spacing w:before="120" w:lineRule="auto"/>
+              <w:jc w:val="both"/>
+              <w:rPr>
+                <w:b w:val="1"/>
+                <w:sz w:val="20"/>
+                <w:szCs w:val="20"/>
+              </w:rPr>
+            </w:pPr>
+            <w:r>
+              <w:rPr>
+                <w:rtl w:val="0"/>
+              </w:rPr>
+            </w:r>
+          </w:p>
+        </w:tc>
+        <w:tc>
+          <w:tcPr/>
+          <w:p>
+            <w:pPr>
+              <w:spacing w:before="120" w:lineRule="auto"/>
+              <w:jc w:val="both"/>
+              <w:rPr>
+                <w:b w:val="1"/>
+                <w:sz w:val="20"/>
+                <w:szCs w:val="20"/>
+              </w:rPr>
+            </w:pPr>
+            <w:r>
+              <w:rPr>
+                <w:rtl w:val="0"/>
+              </w:rPr>
+            </w:r>
+          </w:p>
+        </w:tc>
+        <w:tc>
+          <w:tcPr/>
+          <w:p>
+            <w:pPr>
+              <w:spacing w:before="120" w:lineRule="auto"/>
+              <w:jc w:val="both"/>
               <w:rPr>
                 <w:b w:val="1"/>
                 <w:sz w:val="20"/>
@@ -1773,61 +1852,64 @@
           <w:p>
             <w:pPr>
               <w:spacing w:before="120" w:lineRule="auto"/>
-              <w:jc w:val="center"/>
-              <w:rPr>
-                <w:b w:val="1"/>
-                <w:sz w:val="20"/>
-                <w:szCs w:val="20"/>
-              </w:rPr>
-            </w:pPr>
-            <w:r>
-              <w:rPr>
-                <w:rtl w:val="0"/>
-              </w:rPr>
-            </w:r>
-          </w:p>
-        </w:tc>
-        <w:tc>
-          <w:tcPr/>
-          <w:p>
-            <w:pPr>
-              <w:spacing w:before="120" w:lineRule="auto"/>
-              <w:rPr>
-                <w:b w:val="1"/>
-                <w:sz w:val="20"/>
-                <w:szCs w:val="20"/>
-              </w:rPr>
-            </w:pPr>
-            <w:r>
-              <w:rPr>
-                <w:rtl w:val="0"/>
-              </w:rPr>
-            </w:r>
-          </w:p>
-        </w:tc>
-        <w:tc>
-          <w:tcPr/>
-          <w:p>
-            <w:pPr>
-              <w:spacing w:before="120" w:lineRule="auto"/>
-              <w:rPr>
-                <w:b w:val="1"/>
-                <w:sz w:val="20"/>
-                <w:szCs w:val="20"/>
-              </w:rPr>
-            </w:pPr>
-            <w:r>
-              <w:rPr>
-                <w:rtl w:val="0"/>
-              </w:rPr>
-            </w:r>
-          </w:p>
-        </w:tc>
-        <w:tc>
-          <w:tcPr/>
-          <w:p>
-            <w:pPr>
-              <w:spacing w:before="120" w:lineRule="auto"/>
+              <w:jc w:val="both"/>
+              <w:rPr>
+                <w:b w:val="1"/>
+                <w:sz w:val="20"/>
+                <w:szCs w:val="20"/>
+              </w:rPr>
+            </w:pPr>
+            <w:r>
+              <w:rPr>
+                <w:rtl w:val="0"/>
+              </w:rPr>
+            </w:r>
+          </w:p>
+        </w:tc>
+        <w:tc>
+          <w:tcPr/>
+          <w:p>
+            <w:pPr>
+              <w:spacing w:before="120" w:lineRule="auto"/>
+              <w:jc w:val="both"/>
+              <w:rPr>
+                <w:b w:val="1"/>
+                <w:sz w:val="20"/>
+                <w:szCs w:val="20"/>
+              </w:rPr>
+            </w:pPr>
+            <w:r>
+              <w:rPr>
+                <w:rtl w:val="0"/>
+              </w:rPr>
+            </w:r>
+          </w:p>
+        </w:tc>
+        <w:tc>
+          <w:tcPr/>
+          <w:p>
+            <w:pPr>
+              <w:spacing w:before="120" w:lineRule="auto"/>
+              <w:jc w:val="both"/>
+              <w:rPr>
+                <w:b w:val="1"/>
+                <w:sz w:val="20"/>
+                <w:szCs w:val="20"/>
+              </w:rPr>
+            </w:pPr>
+            <w:r>
+              <w:rPr>
+                <w:rtl w:val="0"/>
+              </w:rPr>
+            </w:r>
+          </w:p>
+        </w:tc>
+        <w:tc>
+          <w:tcPr/>
+          <w:p>
+            <w:pPr>
+              <w:spacing w:before="120" w:lineRule="auto"/>
+              <w:jc w:val="both"/>
               <w:rPr>
                 <w:b w:val="1"/>
                 <w:sz w:val="20"/>
@@ -1852,61 +1934,64 @@
           <w:p>
             <w:pPr>
               <w:spacing w:before="120" w:lineRule="auto"/>
-              <w:jc w:val="center"/>
-              <w:rPr>
-                <w:b w:val="1"/>
-                <w:sz w:val="20"/>
-                <w:szCs w:val="20"/>
-              </w:rPr>
-            </w:pPr>
-            <w:r>
-              <w:rPr>
-                <w:rtl w:val="0"/>
-              </w:rPr>
-            </w:r>
-          </w:p>
-        </w:tc>
-        <w:tc>
-          <w:tcPr/>
-          <w:p>
-            <w:pPr>
-              <w:spacing w:before="120" w:lineRule="auto"/>
-              <w:rPr>
-                <w:b w:val="1"/>
-                <w:sz w:val="20"/>
-                <w:szCs w:val="20"/>
-              </w:rPr>
-            </w:pPr>
-            <w:r>
-              <w:rPr>
-                <w:rtl w:val="0"/>
-              </w:rPr>
-            </w:r>
-          </w:p>
-        </w:tc>
-        <w:tc>
-          <w:tcPr/>
-          <w:p>
-            <w:pPr>
-              <w:spacing w:before="120" w:lineRule="auto"/>
-              <w:rPr>
-                <w:b w:val="1"/>
-                <w:sz w:val="20"/>
-                <w:szCs w:val="20"/>
-              </w:rPr>
-            </w:pPr>
-            <w:r>
-              <w:rPr>
-                <w:rtl w:val="0"/>
-              </w:rPr>
-            </w:r>
-          </w:p>
-        </w:tc>
-        <w:tc>
-          <w:tcPr/>
-          <w:p>
-            <w:pPr>
-              <w:spacing w:before="120" w:lineRule="auto"/>
+              <w:jc w:val="both"/>
+              <w:rPr>
+                <w:b w:val="1"/>
+                <w:sz w:val="20"/>
+                <w:szCs w:val="20"/>
+              </w:rPr>
+            </w:pPr>
+            <w:r>
+              <w:rPr>
+                <w:rtl w:val="0"/>
+              </w:rPr>
+            </w:r>
+          </w:p>
+        </w:tc>
+        <w:tc>
+          <w:tcPr/>
+          <w:p>
+            <w:pPr>
+              <w:spacing w:before="120" w:lineRule="auto"/>
+              <w:jc w:val="both"/>
+              <w:rPr>
+                <w:b w:val="1"/>
+                <w:sz w:val="20"/>
+                <w:szCs w:val="20"/>
+              </w:rPr>
+            </w:pPr>
+            <w:r>
+              <w:rPr>
+                <w:rtl w:val="0"/>
+              </w:rPr>
+            </w:r>
+          </w:p>
+        </w:tc>
+        <w:tc>
+          <w:tcPr/>
+          <w:p>
+            <w:pPr>
+              <w:spacing w:before="120" w:lineRule="auto"/>
+              <w:jc w:val="both"/>
+              <w:rPr>
+                <w:b w:val="1"/>
+                <w:sz w:val="20"/>
+                <w:szCs w:val="20"/>
+              </w:rPr>
+            </w:pPr>
+            <w:r>
+              <w:rPr>
+                <w:rtl w:val="0"/>
+              </w:rPr>
+            </w:r>
+          </w:p>
+        </w:tc>
+        <w:tc>
+          <w:tcPr/>
+          <w:p>
+            <w:pPr>
+              <w:spacing w:before="120" w:lineRule="auto"/>
+              <w:jc w:val="both"/>
               <w:rPr>
                 <w:b w:val="1"/>
                 <w:sz w:val="20"/>
@@ -1931,61 +2016,64 @@
           <w:p>
             <w:pPr>
               <w:spacing w:before="120" w:lineRule="auto"/>
-              <w:jc w:val="center"/>
-              <w:rPr>
-                <w:b w:val="1"/>
-                <w:sz w:val="20"/>
-                <w:szCs w:val="20"/>
-              </w:rPr>
-            </w:pPr>
-            <w:r>
-              <w:rPr>
-                <w:rtl w:val="0"/>
-              </w:rPr>
-            </w:r>
-          </w:p>
-        </w:tc>
-        <w:tc>
-          <w:tcPr/>
-          <w:p>
-            <w:pPr>
-              <w:spacing w:before="120" w:lineRule="auto"/>
-              <w:rPr>
-                <w:b w:val="1"/>
-                <w:sz w:val="20"/>
-                <w:szCs w:val="20"/>
-              </w:rPr>
-            </w:pPr>
-            <w:r>
-              <w:rPr>
-                <w:rtl w:val="0"/>
-              </w:rPr>
-            </w:r>
-          </w:p>
-        </w:tc>
-        <w:tc>
-          <w:tcPr/>
-          <w:p>
-            <w:pPr>
-              <w:spacing w:before="120" w:lineRule="auto"/>
-              <w:rPr>
-                <w:b w:val="1"/>
-                <w:sz w:val="20"/>
-                <w:szCs w:val="20"/>
-              </w:rPr>
-            </w:pPr>
-            <w:r>
-              <w:rPr>
-                <w:rtl w:val="0"/>
-              </w:rPr>
-            </w:r>
-          </w:p>
-        </w:tc>
-        <w:tc>
-          <w:tcPr/>
-          <w:p>
-            <w:pPr>
-              <w:spacing w:before="120" w:lineRule="auto"/>
+              <w:jc w:val="both"/>
+              <w:rPr>
+                <w:b w:val="1"/>
+                <w:sz w:val="20"/>
+                <w:szCs w:val="20"/>
+              </w:rPr>
+            </w:pPr>
+            <w:r>
+              <w:rPr>
+                <w:rtl w:val="0"/>
+              </w:rPr>
+            </w:r>
+          </w:p>
+        </w:tc>
+        <w:tc>
+          <w:tcPr/>
+          <w:p>
+            <w:pPr>
+              <w:spacing w:before="120" w:lineRule="auto"/>
+              <w:jc w:val="both"/>
+              <w:rPr>
+                <w:b w:val="1"/>
+                <w:sz w:val="20"/>
+                <w:szCs w:val="20"/>
+              </w:rPr>
+            </w:pPr>
+            <w:r>
+              <w:rPr>
+                <w:rtl w:val="0"/>
+              </w:rPr>
+            </w:r>
+          </w:p>
+        </w:tc>
+        <w:tc>
+          <w:tcPr/>
+          <w:p>
+            <w:pPr>
+              <w:spacing w:before="120" w:lineRule="auto"/>
+              <w:jc w:val="both"/>
+              <w:rPr>
+                <w:b w:val="1"/>
+                <w:sz w:val="20"/>
+                <w:szCs w:val="20"/>
+              </w:rPr>
+            </w:pPr>
+            <w:r>
+              <w:rPr>
+                <w:rtl w:val="0"/>
+              </w:rPr>
+            </w:r>
+          </w:p>
+        </w:tc>
+        <w:tc>
+          <w:tcPr/>
+          <w:p>
+            <w:pPr>
+              <w:spacing w:before="120" w:lineRule="auto"/>
+              <w:jc w:val="both"/>
               <w:rPr>
                 <w:b w:val="1"/>
                 <w:sz w:val="20"/>
@@ -2010,61 +2098,64 @@
           <w:p>
             <w:pPr>
               <w:spacing w:before="120" w:lineRule="auto"/>
-              <w:jc w:val="center"/>
-              <w:rPr>
-                <w:b w:val="1"/>
-                <w:sz w:val="20"/>
-                <w:szCs w:val="20"/>
-              </w:rPr>
-            </w:pPr>
-            <w:r>
-              <w:rPr>
-                <w:rtl w:val="0"/>
-              </w:rPr>
-            </w:r>
-          </w:p>
-        </w:tc>
-        <w:tc>
-          <w:tcPr/>
-          <w:p>
-            <w:pPr>
-              <w:spacing w:before="120" w:lineRule="auto"/>
-              <w:rPr>
-                <w:b w:val="1"/>
-                <w:sz w:val="20"/>
-                <w:szCs w:val="20"/>
-              </w:rPr>
-            </w:pPr>
-            <w:r>
-              <w:rPr>
-                <w:rtl w:val="0"/>
-              </w:rPr>
-            </w:r>
-          </w:p>
-        </w:tc>
-        <w:tc>
-          <w:tcPr/>
-          <w:p>
-            <w:pPr>
-              <w:spacing w:before="120" w:lineRule="auto"/>
-              <w:rPr>
-                <w:b w:val="1"/>
-                <w:sz w:val="20"/>
-                <w:szCs w:val="20"/>
-              </w:rPr>
-            </w:pPr>
-            <w:r>
-              <w:rPr>
-                <w:rtl w:val="0"/>
-              </w:rPr>
-            </w:r>
-          </w:p>
-        </w:tc>
-        <w:tc>
-          <w:tcPr/>
-          <w:p>
-            <w:pPr>
-              <w:spacing w:before="120" w:lineRule="auto"/>
+              <w:jc w:val="both"/>
+              <w:rPr>
+                <w:b w:val="1"/>
+                <w:sz w:val="20"/>
+                <w:szCs w:val="20"/>
+              </w:rPr>
+            </w:pPr>
+            <w:r>
+              <w:rPr>
+                <w:rtl w:val="0"/>
+              </w:rPr>
+            </w:r>
+          </w:p>
+        </w:tc>
+        <w:tc>
+          <w:tcPr/>
+          <w:p>
+            <w:pPr>
+              <w:spacing w:before="120" w:lineRule="auto"/>
+              <w:jc w:val="both"/>
+              <w:rPr>
+                <w:b w:val="1"/>
+                <w:sz w:val="20"/>
+                <w:szCs w:val="20"/>
+              </w:rPr>
+            </w:pPr>
+            <w:r>
+              <w:rPr>
+                <w:rtl w:val="0"/>
+              </w:rPr>
+            </w:r>
+          </w:p>
+        </w:tc>
+        <w:tc>
+          <w:tcPr/>
+          <w:p>
+            <w:pPr>
+              <w:spacing w:before="120" w:lineRule="auto"/>
+              <w:jc w:val="both"/>
+              <w:rPr>
+                <w:b w:val="1"/>
+                <w:sz w:val="20"/>
+                <w:szCs w:val="20"/>
+              </w:rPr>
+            </w:pPr>
+            <w:r>
+              <w:rPr>
+                <w:rtl w:val="0"/>
+              </w:rPr>
+            </w:r>
+          </w:p>
+        </w:tc>
+        <w:tc>
+          <w:tcPr/>
+          <w:p>
+            <w:pPr>
+              <w:spacing w:before="120" w:lineRule="auto"/>
+              <w:jc w:val="both"/>
               <w:rPr>
                 <w:b w:val="1"/>
                 <w:sz w:val="20"/>
@@ -2089,61 +2180,64 @@
           <w:p>
             <w:pPr>
               <w:spacing w:before="120" w:lineRule="auto"/>
-              <w:jc w:val="center"/>
-              <w:rPr>
-                <w:b w:val="1"/>
-                <w:sz w:val="20"/>
-                <w:szCs w:val="20"/>
-              </w:rPr>
-            </w:pPr>
-            <w:r>
-              <w:rPr>
-                <w:rtl w:val="0"/>
-              </w:rPr>
-            </w:r>
-          </w:p>
-        </w:tc>
-        <w:tc>
-          <w:tcPr/>
-          <w:p>
-            <w:pPr>
-              <w:spacing w:before="120" w:lineRule="auto"/>
-              <w:rPr>
-                <w:b w:val="1"/>
-                <w:sz w:val="20"/>
-                <w:szCs w:val="20"/>
-              </w:rPr>
-            </w:pPr>
-            <w:r>
-              <w:rPr>
-                <w:rtl w:val="0"/>
-              </w:rPr>
-            </w:r>
-          </w:p>
-        </w:tc>
-        <w:tc>
-          <w:tcPr/>
-          <w:p>
-            <w:pPr>
-              <w:spacing w:before="120" w:lineRule="auto"/>
-              <w:rPr>
-                <w:b w:val="1"/>
-                <w:sz w:val="20"/>
-                <w:szCs w:val="20"/>
-              </w:rPr>
-            </w:pPr>
-            <w:r>
-              <w:rPr>
-                <w:rtl w:val="0"/>
-              </w:rPr>
-            </w:r>
-          </w:p>
-        </w:tc>
-        <w:tc>
-          <w:tcPr/>
-          <w:p>
-            <w:pPr>
-              <w:spacing w:before="120" w:lineRule="auto"/>
+              <w:jc w:val="both"/>
+              <w:rPr>
+                <w:b w:val="1"/>
+                <w:sz w:val="20"/>
+                <w:szCs w:val="20"/>
+              </w:rPr>
+            </w:pPr>
+            <w:r>
+              <w:rPr>
+                <w:rtl w:val="0"/>
+              </w:rPr>
+            </w:r>
+          </w:p>
+        </w:tc>
+        <w:tc>
+          <w:tcPr/>
+          <w:p>
+            <w:pPr>
+              <w:spacing w:before="120" w:lineRule="auto"/>
+              <w:jc w:val="both"/>
+              <w:rPr>
+                <w:b w:val="1"/>
+                <w:sz w:val="20"/>
+                <w:szCs w:val="20"/>
+              </w:rPr>
+            </w:pPr>
+            <w:r>
+              <w:rPr>
+                <w:rtl w:val="0"/>
+              </w:rPr>
+            </w:r>
+          </w:p>
+        </w:tc>
+        <w:tc>
+          <w:tcPr/>
+          <w:p>
+            <w:pPr>
+              <w:spacing w:before="120" w:lineRule="auto"/>
+              <w:jc w:val="both"/>
+              <w:rPr>
+                <w:b w:val="1"/>
+                <w:sz w:val="20"/>
+                <w:szCs w:val="20"/>
+              </w:rPr>
+            </w:pPr>
+            <w:r>
+              <w:rPr>
+                <w:rtl w:val="0"/>
+              </w:rPr>
+            </w:r>
+          </w:p>
+        </w:tc>
+        <w:tc>
+          <w:tcPr/>
+          <w:p>
+            <w:pPr>
+              <w:spacing w:before="120" w:lineRule="auto"/>
+              <w:jc w:val="both"/>
               <w:rPr>
                 <w:b w:val="1"/>
                 <w:sz w:val="20"/>
@@ -2168,61 +2262,64 @@
           <w:p>
             <w:pPr>
               <w:spacing w:before="120" w:lineRule="auto"/>
-              <w:jc w:val="center"/>
-              <w:rPr>
-                <w:b w:val="1"/>
-                <w:sz w:val="20"/>
-                <w:szCs w:val="20"/>
-              </w:rPr>
-            </w:pPr>
-            <w:r>
-              <w:rPr>
-                <w:rtl w:val="0"/>
-              </w:rPr>
-            </w:r>
-          </w:p>
-        </w:tc>
-        <w:tc>
-          <w:tcPr/>
-          <w:p>
-            <w:pPr>
-              <w:spacing w:before="120" w:lineRule="auto"/>
-              <w:rPr>
-                <w:b w:val="1"/>
-                <w:sz w:val="20"/>
-                <w:szCs w:val="20"/>
-              </w:rPr>
-            </w:pPr>
-            <w:r>
-              <w:rPr>
-                <w:rtl w:val="0"/>
-              </w:rPr>
-            </w:r>
-          </w:p>
-        </w:tc>
-        <w:tc>
-          <w:tcPr/>
-          <w:p>
-            <w:pPr>
-              <w:spacing w:before="120" w:lineRule="auto"/>
-              <w:rPr>
-                <w:b w:val="1"/>
-                <w:sz w:val="20"/>
-                <w:szCs w:val="20"/>
-              </w:rPr>
-            </w:pPr>
-            <w:r>
-              <w:rPr>
-                <w:rtl w:val="0"/>
-              </w:rPr>
-            </w:r>
-          </w:p>
-        </w:tc>
-        <w:tc>
-          <w:tcPr/>
-          <w:p>
-            <w:pPr>
-              <w:spacing w:before="120" w:lineRule="auto"/>
+              <w:jc w:val="both"/>
+              <w:rPr>
+                <w:b w:val="1"/>
+                <w:sz w:val="20"/>
+                <w:szCs w:val="20"/>
+              </w:rPr>
+            </w:pPr>
+            <w:r>
+              <w:rPr>
+                <w:rtl w:val="0"/>
+              </w:rPr>
+            </w:r>
+          </w:p>
+        </w:tc>
+        <w:tc>
+          <w:tcPr/>
+          <w:p>
+            <w:pPr>
+              <w:spacing w:before="120" w:lineRule="auto"/>
+              <w:jc w:val="both"/>
+              <w:rPr>
+                <w:b w:val="1"/>
+                <w:sz w:val="20"/>
+                <w:szCs w:val="20"/>
+              </w:rPr>
+            </w:pPr>
+            <w:r>
+              <w:rPr>
+                <w:rtl w:val="0"/>
+              </w:rPr>
+            </w:r>
+          </w:p>
+        </w:tc>
+        <w:tc>
+          <w:tcPr/>
+          <w:p>
+            <w:pPr>
+              <w:spacing w:before="120" w:lineRule="auto"/>
+              <w:jc w:val="both"/>
+              <w:rPr>
+                <w:b w:val="1"/>
+                <w:sz w:val="20"/>
+                <w:szCs w:val="20"/>
+              </w:rPr>
+            </w:pPr>
+            <w:r>
+              <w:rPr>
+                <w:rtl w:val="0"/>
+              </w:rPr>
+            </w:r>
+          </w:p>
+        </w:tc>
+        <w:tc>
+          <w:tcPr/>
+          <w:p>
+            <w:pPr>
+              <w:spacing w:before="120" w:lineRule="auto"/>
+              <w:jc w:val="both"/>
               <w:rPr>
                 <w:b w:val="1"/>
                 <w:sz w:val="20"/>
@@ -2247,61 +2344,64 @@
           <w:p>
             <w:pPr>
               <w:spacing w:before="120" w:lineRule="auto"/>
-              <w:jc w:val="center"/>
-              <w:rPr>
-                <w:b w:val="1"/>
-                <w:sz w:val="20"/>
-                <w:szCs w:val="20"/>
-              </w:rPr>
-            </w:pPr>
-            <w:r>
-              <w:rPr>
-                <w:rtl w:val="0"/>
-              </w:rPr>
-            </w:r>
-          </w:p>
-        </w:tc>
-        <w:tc>
-          <w:tcPr/>
-          <w:p>
-            <w:pPr>
-              <w:spacing w:before="120" w:lineRule="auto"/>
-              <w:rPr>
-                <w:b w:val="1"/>
-                <w:sz w:val="20"/>
-                <w:szCs w:val="20"/>
-              </w:rPr>
-            </w:pPr>
-            <w:r>
-              <w:rPr>
-                <w:rtl w:val="0"/>
-              </w:rPr>
-            </w:r>
-          </w:p>
-        </w:tc>
-        <w:tc>
-          <w:tcPr/>
-          <w:p>
-            <w:pPr>
-              <w:spacing w:before="120" w:lineRule="auto"/>
-              <w:rPr>
-                <w:b w:val="1"/>
-                <w:sz w:val="20"/>
-                <w:szCs w:val="20"/>
-              </w:rPr>
-            </w:pPr>
-            <w:r>
-              <w:rPr>
-                <w:rtl w:val="0"/>
-              </w:rPr>
-            </w:r>
-          </w:p>
-        </w:tc>
-        <w:tc>
-          <w:tcPr/>
-          <w:p>
-            <w:pPr>
-              <w:spacing w:before="120" w:lineRule="auto"/>
+              <w:jc w:val="both"/>
+              <w:rPr>
+                <w:b w:val="1"/>
+                <w:sz w:val="20"/>
+                <w:szCs w:val="20"/>
+              </w:rPr>
+            </w:pPr>
+            <w:r>
+              <w:rPr>
+                <w:rtl w:val="0"/>
+              </w:rPr>
+            </w:r>
+          </w:p>
+        </w:tc>
+        <w:tc>
+          <w:tcPr/>
+          <w:p>
+            <w:pPr>
+              <w:spacing w:before="120" w:lineRule="auto"/>
+              <w:jc w:val="both"/>
+              <w:rPr>
+                <w:b w:val="1"/>
+                <w:sz w:val="20"/>
+                <w:szCs w:val="20"/>
+              </w:rPr>
+            </w:pPr>
+            <w:r>
+              <w:rPr>
+                <w:rtl w:val="0"/>
+              </w:rPr>
+            </w:r>
+          </w:p>
+        </w:tc>
+        <w:tc>
+          <w:tcPr/>
+          <w:p>
+            <w:pPr>
+              <w:spacing w:before="120" w:lineRule="auto"/>
+              <w:jc w:val="both"/>
+              <w:rPr>
+                <w:b w:val="1"/>
+                <w:sz w:val="20"/>
+                <w:szCs w:val="20"/>
+              </w:rPr>
+            </w:pPr>
+            <w:r>
+              <w:rPr>
+                <w:rtl w:val="0"/>
+              </w:rPr>
+            </w:r>
+          </w:p>
+        </w:tc>
+        <w:tc>
+          <w:tcPr/>
+          <w:p>
+            <w:pPr>
+              <w:spacing w:before="120" w:lineRule="auto"/>
+              <w:jc w:val="both"/>
               <w:rPr>
                 <w:b w:val="1"/>
                 <w:sz w:val="20"/>
@@ -2319,6 +2419,7 @@
     </w:tbl>
     <w:p>
       <w:pPr>
+        <w:jc w:val="both"/>
         <w:rPr>
           <w:b w:val="1"/>
           <w:sz w:val="20"/>
@@ -2752,143 +2853,6 @@
       <w:szCs w:val="72"/>
     </w:rPr>
   </w:style>
-  <w:style w:type="paragraph" w:styleId="Normal" w:default="1">
-    <w:name w:val="Normal"/>
-    <w:qFormat w:val="1"/>
-    <w:rsid w:val="00FA7A18"/>
-    <w:pPr>
-      <w:spacing w:after="200" w:afterAutospacing="0"/>
-    </w:pPr>
-    <w:rPr>
-      <w:lang w:val="en-CA"/>
-    </w:rPr>
-  </w:style>
-  <w:style w:type="character" w:styleId="Fuentedeprrafopredeter" w:default="1">
-    <w:name w:val="Default Paragraph Font"/>
-    <w:uiPriority w:val="1"/>
-    <w:semiHidden w:val="1"/>
-    <w:unhideWhenUsed w:val="1"/>
-  </w:style>
-  <w:style w:type="table" w:styleId="Tablanormal" w:default="1">
-    <w:name w:val="Normal Table"/>
-    <w:uiPriority w:val="99"/>
-    <w:semiHidden w:val="1"/>
-    <w:unhideWhenUsed w:val="1"/>
-    <w:tblPr>
-      <w:tblInd w:w="0.0" w:type="dxa"/>
-      <w:tblCellMar>
-        <w:top w:w="0.0" w:type="dxa"/>
-        <w:left w:w="108.0" w:type="dxa"/>
-        <w:bottom w:w="0.0" w:type="dxa"/>
-        <w:right w:w="108.0" w:type="dxa"/>
-      </w:tblCellMar>
-    </w:tblPr>
-  </w:style>
-  <w:style w:type="numbering" w:styleId="Sinlista" w:default="1">
-    <w:name w:val="No List"/>
-    <w:uiPriority w:val="99"/>
-    <w:semiHidden w:val="1"/>
-    <w:unhideWhenUsed w:val="1"/>
-  </w:style>
-  <w:style w:type="paragraph" w:styleId="Encabezado">
-    <w:name w:val="header"/>
-    <w:basedOn w:val="Normal"/>
-    <w:link w:val="EncabezadoCar"/>
-    <w:uiPriority w:val="99"/>
-    <w:unhideWhenUsed w:val="1"/>
-    <w:rsid w:val="00837F2F"/>
-    <w:pPr>
-      <w:tabs>
-        <w:tab w:val="center" w:pos="4419"/>
-        <w:tab w:val="right" w:pos="8838"/>
-      </w:tabs>
-      <w:spacing w:after="0" w:afterAutospacing="1" w:line="240" w:lineRule="auto"/>
-    </w:pPr>
-    <w:rPr>
-      <w:lang w:val="es-PA"/>
-    </w:rPr>
-  </w:style>
-  <w:style w:type="character" w:styleId="EncabezadoCar" w:customStyle="1">
-    <w:name w:val="Encabezado Car"/>
-    <w:basedOn w:val="Fuentedeprrafopredeter"/>
-    <w:link w:val="Encabezado"/>
-    <w:uiPriority w:val="99"/>
-    <w:rsid w:val="00837F2F"/>
-  </w:style>
-  <w:style w:type="paragraph" w:styleId="Piedepgina">
-    <w:name w:val="footer"/>
-    <w:basedOn w:val="Normal"/>
-    <w:link w:val="PiedepginaCar"/>
-    <w:uiPriority w:val="99"/>
-    <w:unhideWhenUsed w:val="1"/>
-    <w:rsid w:val="00837F2F"/>
-    <w:pPr>
-      <w:tabs>
-        <w:tab w:val="center" w:pos="4419"/>
-        <w:tab w:val="right" w:pos="8838"/>
-      </w:tabs>
-      <w:spacing w:after="0" w:afterAutospacing="1" w:line="240" w:lineRule="auto"/>
-    </w:pPr>
-    <w:rPr>
-      <w:lang w:val="es-PA"/>
-    </w:rPr>
-  </w:style>
-  <w:style w:type="character" w:styleId="PiedepginaCar" w:customStyle="1">
-    <w:name w:val="Pie de página Car"/>
-    <w:basedOn w:val="Fuentedeprrafopredeter"/>
-    <w:link w:val="Piedepgina"/>
-    <w:uiPriority w:val="99"/>
-    <w:rsid w:val="00837F2F"/>
-  </w:style>
-  <w:style w:type="paragraph" w:styleId="Textodeglobo">
-    <w:name w:val="Balloon Text"/>
-    <w:basedOn w:val="Normal"/>
-    <w:link w:val="TextodegloboCar"/>
-    <w:uiPriority w:val="99"/>
-    <w:semiHidden w:val="1"/>
-    <w:unhideWhenUsed w:val="1"/>
-    <w:rsid w:val="00837F2F"/>
-    <w:pPr>
-      <w:spacing w:after="0" w:line="240" w:lineRule="auto"/>
-    </w:pPr>
-    <w:rPr>
-      <w:rFonts w:ascii="Tahoma" w:cs="Tahoma" w:hAnsi="Tahoma"/>
-      <w:sz w:val="16"/>
-      <w:szCs w:val="16"/>
-    </w:rPr>
-  </w:style>
-  <w:style w:type="character" w:styleId="TextodegloboCar" w:customStyle="1">
-    <w:name w:val="Texto de globo Car"/>
-    <w:basedOn w:val="Fuentedeprrafopredeter"/>
-    <w:link w:val="Textodeglobo"/>
-    <w:uiPriority w:val="99"/>
-    <w:semiHidden w:val="1"/>
-    <w:rsid w:val="00837F2F"/>
-    <w:rPr>
-      <w:rFonts w:ascii="Tahoma" w:cs="Tahoma" w:hAnsi="Tahoma"/>
-      <w:sz w:val="16"/>
-      <w:szCs w:val="16"/>
-    </w:rPr>
-  </w:style>
-  <w:style w:type="table" w:styleId="Tablaconcuadrcula">
-    <w:name w:val="Table Grid"/>
-    <w:basedOn w:val="Tablanormal"/>
-    <w:uiPriority w:val="59"/>
-    <w:rsid w:val="000512B0"/>
-    <w:pPr>
-      <w:spacing w:after="0" w:line="240" w:lineRule="auto"/>
-    </w:pPr>
-    <w:tblPr>
-      <w:tblBorders>
-        <w:top w:color="auto" w:space="0" w:sz="4" w:val="single"/>
-        <w:left w:color="auto" w:space="0" w:sz="4" w:val="single"/>
-        <w:bottom w:color="auto" w:space="0" w:sz="4" w:val="single"/>
-        <w:right w:color="auto" w:space="0" w:sz="4" w:val="single"/>
-        <w:insideH w:color="auto" w:space="0" w:sz="4" w:val="single"/>
-        <w:insideV w:color="auto" w:space="0" w:sz="4" w:val="single"/>
-      </w:tblBorders>
-    </w:tblPr>
-  </w:style>
   <w:style w:type="paragraph" w:styleId="Subtitle">
     <w:name w:val="Subtitle"/>
     <w:basedOn w:val="Normal"/>
@@ -2959,7 +2923,7 @@
 </file>
 
 <file path=word/theme/theme1.xml><?xml version="1.0" encoding="utf-8"?>
-<a:theme xmlns:a="http://schemas.openxmlformats.org/drawingml/2006/main" name="Tema de Office">
+<a:theme xmlns:a="http://schemas.openxmlformats.org/drawingml/2006/main" name="Office Theme">
   <a:themeElements>
     <a:clrScheme name="Office">
       <a:dk1>
@@ -3001,7 +2965,7 @@
     </a:clrScheme>
     <a:fontScheme name="Office">
       <a:majorFont>
-        <a:latin typeface="Cambria"/>
+        <a:latin typeface="Calibri"/>
         <a:ea typeface=""/>
         <a:cs typeface=""/>
         <a:font script="Jpan" typeface="ＭＳ ゴシック"/>
@@ -3033,9 +2997,10 @@
         <a:font script="Mong" typeface="Mongolian Baiti"/>
         <a:font script="Viet" typeface="Times New Roman"/>
         <a:font script="Uigh" typeface="Microsoft Uighur"/>
+        <a:font script="Geor" typeface="Sylfaen"/>
       </a:majorFont>
       <a:minorFont>
-        <a:latin typeface="Calibri"/>
+        <a:latin typeface="Cambria"/>
         <a:ea typeface=""/>
         <a:cs typeface=""/>
         <a:font script="Jpan" typeface="ＭＳ 明朝"/>
@@ -3067,6 +3032,7 @@
         <a:font script="Mong" typeface="Mongolian Baiti"/>
         <a:font script="Viet" typeface="Arial"/>
         <a:font script="Uigh" typeface="Microsoft Uighur"/>
+        <a:font script="Geor" typeface="Sylfaen"/>
       </a:minorFont>
     </a:fontScheme>
     <a:fmtScheme name="Office">
@@ -3101,20 +3067,16 @@
           <a:gsLst>
             <a:gs pos="0">
               <a:schemeClr val="phClr">
-                <a:shade val="51000"/>
-                <a:satMod val="130000"/>
-              </a:schemeClr>
-            </a:gs>
-            <a:gs pos="80000">
-              <a:schemeClr val="phClr">
-                <a:shade val="93000"/>
+                <a:tint val="100000"/>
+                <a:shade val="100000"/>
                 <a:satMod val="130000"/>
               </a:schemeClr>
             </a:gs>
             <a:gs pos="100000">
               <a:schemeClr val="phClr">
-                <a:shade val="94000"/>
-                <a:satMod val="135000"/>
+                <a:tint val="50000"/>
+                <a:shade val="100000"/>
+                <a:satMod val="350000"/>
               </a:schemeClr>
             </a:gs>
           </a:gsLst>
@@ -3236,7 +3198,46 @@
       </a:bgFillStyleLst>
     </a:fmtScheme>
   </a:themeElements>
-  <a:objectDefaults/>
+  <a:objectDefaults>
+    <a:spDef>
+      <a:spPr/>
+      <a:bodyPr/>
+      <a:lstStyle/>
+      <a:style>
+        <a:lnRef idx="1">
+          <a:schemeClr val="accent1"/>
+        </a:lnRef>
+        <a:fillRef idx="3">
+          <a:schemeClr val="accent1"/>
+        </a:fillRef>
+        <a:effectRef idx="2">
+          <a:schemeClr val="accent1"/>
+        </a:effectRef>
+        <a:fontRef idx="minor">
+          <a:schemeClr val="lt1"/>
+        </a:fontRef>
+      </a:style>
+    </a:spDef>
+    <a:lnDef>
+      <a:spPr/>
+      <a:bodyPr/>
+      <a:lstStyle/>
+      <a:style>
+        <a:lnRef idx="2">
+          <a:schemeClr val="accent1"/>
+        </a:lnRef>
+        <a:fillRef idx="0">
+          <a:schemeClr val="accent1"/>
+        </a:fillRef>
+        <a:effectRef idx="1">
+          <a:schemeClr val="accent1"/>
+        </a:effectRef>
+        <a:fontRef idx="minor">
+          <a:schemeClr val="tx1"/>
+        </a:fontRef>
+      </a:style>
+    </a:lnDef>
+  </a:objectDefaults>
   <a:extraClrSchemeLst/>
 </a:theme>
 </file>

</xml_diff>